<commit_message>
Modifcación Casos de uso
</commit_message>
<xml_diff>
--- a/Documentación/Casos_de_uso/RF_11-Caso de uso.docx
+++ b/Documentación/Casos_de_uso/RF_11-Caso de uso.docx
@@ -393,24 +393,6 @@
                 <w:rtl w:val="0"/>
               </w:rPr>
               <w:t xml:space="preserve">El Administrador accede al módulo «Horarios semanales».</w:t>
-            </w:r>
-          </w:p>
-          <w:p>
-            <w:pPr>
-              <w:widowControl w:val="0"/>
-              <w:numPr>
-                <w:ilvl w:val="0"/>
-                <w:numId w:val="3"/>
-              </w:numPr>
-              <w:spacing w:line="240" w:lineRule="auto"/>
-              <w:ind w:left="720" w:hanging="360"/>
-              <w:jc w:val="both"/>
-            </w:pPr>
-            <w:r>
-              <w:rPr>
-                <w:rtl w:val="0"/>
-              </w:rPr>
-              <w:t xml:space="preserve">El Administrador da clic al botón Crear horario.</w:t>
             </w:r>
           </w:p>
           <w:p>

</xml_diff>